<commit_message>
- Chỉnh sửa trang bìa các báo cáo. - Viết báo cáo lab4.
</commit_message>
<xml_diff>
--- a/Lab1/Báo cáo v2.docx
+++ b/Lab1/Báo cáo v2.docx
@@ -554,6 +554,7 @@
           <w:sz w:val="26"/>
           <w:szCs w:val="26"/>
         </w:rPr>
+        <w:lastRenderedPageBreak/>
         <w:t>Tp. Hồ</w:t>
       </w:r>
       <w:r>
@@ -636,8 +637,8 @@
       </w:pPr>
       <w:bookmarkStart w:id="0" w:name="_Toc381861833"/>
       <w:bookmarkStart w:id="1" w:name="_Toc385832226"/>
-      <w:bookmarkStart w:id="2" w:name="_Toc385832252"/>
-      <w:bookmarkStart w:id="3" w:name="_Toc381861836"/>
+      <w:bookmarkStart w:id="2" w:name="_Toc381861836"/>
+      <w:bookmarkStart w:id="3" w:name="_Toc390172826"/>
       <w:r>
         <w:rPr>
           <w:rFonts w:ascii="Times New Roman" w:hAnsi="Times New Roman" w:cs="Times New Roman"/>
@@ -657,7 +658,7 @@
       </w:r>
       <w:bookmarkEnd w:id="0"/>
       <w:bookmarkEnd w:id="1"/>
-      <w:bookmarkEnd w:id="2"/>
+      <w:bookmarkEnd w:id="3"/>
     </w:p>
     <w:tbl>
       <w:tblPr>
@@ -1124,10 +1125,6 @@
         <w:p>
           <w:pPr>
             <w:pStyle w:val="TOC1"/>
-            <w:tabs>
-              <w:tab w:val="clear" w:pos="9710"/>
-              <w:tab w:val="right" w:leader="dot" w:pos="10206"/>
-            </w:tabs>
             <w:rPr>
               <w:rFonts w:eastAsiaTheme="minorEastAsia"/>
               <w:b w:val="0"/>
@@ -1143,7 +1140,7 @@
           <w:r>
             <w:fldChar w:fldCharType="separate"/>
           </w:r>
-          <w:hyperlink w:anchor="_Toc385832252" w:history="1">
+          <w:hyperlink w:anchor="_Toc390172826" w:history="1">
             <w:r>
               <w:rPr>
                 <w:rStyle w:val="Hyperlink"/>
@@ -1167,7 +1164,7 @@
               <w:rPr>
                 <w:webHidden/>
               </w:rPr>
-              <w:instrText xml:space="preserve"> PAGEREF _Toc385832252 \h </w:instrText>
+              <w:instrText xml:space="preserve"> PAGEREF _Toc390172826 \h </w:instrText>
             </w:r>
             <w:r>
               <w:rPr>
@@ -1184,7 +1181,7 @@
               <w:rPr>
                 <w:webHidden/>
               </w:rPr>
-              <w:t>1</w:t>
+              <w:t>2</w:t>
             </w:r>
             <w:r>
               <w:rPr>
@@ -1197,17 +1194,13 @@
         <w:p>
           <w:pPr>
             <w:pStyle w:val="TOC1"/>
-            <w:tabs>
-              <w:tab w:val="clear" w:pos="9710"/>
-              <w:tab w:val="right" w:leader="dot" w:pos="10206"/>
-            </w:tabs>
             <w:rPr>
               <w:rFonts w:eastAsiaTheme="minorEastAsia"/>
               <w:b w:val="0"/>
               <w:lang w:eastAsia="ja-JP"/>
             </w:rPr>
           </w:pPr>
-          <w:hyperlink w:anchor="_Toc385832253" w:history="1">
+          <w:hyperlink w:anchor="_Toc390172827" w:history="1">
             <w:r>
               <w:rPr>
                 <w:rStyle w:val="Hyperlink"/>
@@ -1246,7 +1239,7 @@
               <w:rPr>
                 <w:webHidden/>
               </w:rPr>
-              <w:instrText xml:space="preserve"> PAGEREF _Toc385832253 \h </w:instrText>
+              <w:instrText xml:space="preserve"> PAGEREF _Toc390172827 \h </w:instrText>
             </w:r>
             <w:r>
               <w:rPr>
@@ -1263,7 +1256,7 @@
               <w:rPr>
                 <w:webHidden/>
               </w:rPr>
-              <w:t>2</w:t>
+              <w:t>3</w:t>
             </w:r>
             <w:r>
               <w:rPr>
@@ -1276,17 +1269,13 @@
         <w:p>
           <w:pPr>
             <w:pStyle w:val="TOC1"/>
-            <w:tabs>
-              <w:tab w:val="clear" w:pos="9710"/>
-              <w:tab w:val="right" w:leader="dot" w:pos="10206"/>
-            </w:tabs>
             <w:rPr>
               <w:rFonts w:eastAsiaTheme="minorEastAsia"/>
               <w:b w:val="0"/>
               <w:lang w:eastAsia="ja-JP"/>
             </w:rPr>
           </w:pPr>
-          <w:hyperlink w:anchor="_Toc385832254" w:history="1">
+          <w:hyperlink w:anchor="_Toc390172828" w:history="1">
             <w:r>
               <w:rPr>
                 <w:rStyle w:val="Hyperlink"/>
@@ -1325,7 +1314,7 @@
               <w:rPr>
                 <w:webHidden/>
               </w:rPr>
-              <w:instrText xml:space="preserve"> PAGEREF _Toc385832254 \h </w:instrText>
+              <w:instrText xml:space="preserve"> PAGEREF _Toc390172828 \h </w:instrText>
             </w:r>
             <w:r>
               <w:rPr>
@@ -1342,7 +1331,7 @@
               <w:rPr>
                 <w:webHidden/>
               </w:rPr>
-              <w:t>3</w:t>
+              <w:t>4</w:t>
             </w:r>
             <w:r>
               <w:rPr>
@@ -1357,8 +1346,7 @@
             <w:pStyle w:val="TOC2"/>
             <w:tabs>
               <w:tab w:val="left" w:pos="660"/>
-              <w:tab w:val="right" w:leader="dot" w:pos="9639"/>
-              <w:tab w:val="right" w:leader="dot" w:pos="10245"/>
+              <w:tab w:val="right" w:leader="dot" w:pos="8931"/>
             </w:tabs>
             <w:rPr>
               <w:rFonts w:eastAsiaTheme="minorEastAsia"/>
@@ -1366,7 +1354,7 @@
               <w:lang w:eastAsia="ja-JP"/>
             </w:rPr>
           </w:pPr>
-          <w:hyperlink w:anchor="_Toc385832255" w:history="1">
+          <w:hyperlink w:anchor="_Toc390172829" w:history="1">
             <w:r>
               <w:rPr>
                 <w:rStyle w:val="Hyperlink"/>
@@ -1410,7 +1398,7 @@
                 <w:noProof/>
                 <w:webHidden/>
               </w:rPr>
-              <w:instrText xml:space="preserve"> PAGEREF _Toc385832255 \h </w:instrText>
+              <w:instrText xml:space="preserve"> PAGEREF _Toc390172829 \h </w:instrText>
             </w:r>
             <w:r>
               <w:rPr>
@@ -1430,7 +1418,7 @@
                 <w:noProof/>
                 <w:webHidden/>
               </w:rPr>
-              <w:t>3</w:t>
+              <w:t>4</w:t>
             </w:r>
             <w:r>
               <w:rPr>
@@ -1446,8 +1434,7 @@
             <w:pStyle w:val="TOC2"/>
             <w:tabs>
               <w:tab w:val="left" w:pos="660"/>
-              <w:tab w:val="right" w:leader="dot" w:pos="9639"/>
-              <w:tab w:val="right" w:leader="dot" w:pos="10245"/>
+              <w:tab w:val="right" w:leader="dot" w:pos="8931"/>
             </w:tabs>
             <w:rPr>
               <w:rFonts w:eastAsiaTheme="minorEastAsia"/>
@@ -1455,7 +1442,7 @@
               <w:lang w:eastAsia="ja-JP"/>
             </w:rPr>
           </w:pPr>
-          <w:hyperlink w:anchor="_Toc385832256" w:history="1">
+          <w:hyperlink w:anchor="_Toc390172830" w:history="1">
             <w:r>
               <w:rPr>
                 <w:rStyle w:val="Hyperlink"/>
@@ -1499,7 +1486,7 @@
                 <w:noProof/>
                 <w:webHidden/>
               </w:rPr>
-              <w:instrText xml:space="preserve"> PAGEREF _Toc385832256 \h </w:instrText>
+              <w:instrText xml:space="preserve"> PAGEREF _Toc390172830 \h </w:instrText>
             </w:r>
             <w:r>
               <w:rPr>
@@ -1519,7 +1506,7 @@
                 <w:noProof/>
                 <w:webHidden/>
               </w:rPr>
-              <w:t>3</w:t>
+              <w:t>4</w:t>
             </w:r>
             <w:r>
               <w:rPr>
@@ -1535,8 +1522,7 @@
             <w:pStyle w:val="TOC2"/>
             <w:tabs>
               <w:tab w:val="left" w:pos="660"/>
-              <w:tab w:val="right" w:leader="dot" w:pos="9639"/>
-              <w:tab w:val="right" w:leader="dot" w:pos="10245"/>
+              <w:tab w:val="right" w:leader="dot" w:pos="8931"/>
             </w:tabs>
             <w:rPr>
               <w:rFonts w:eastAsiaTheme="minorEastAsia"/>
@@ -1544,7 +1530,7 @@
               <w:lang w:eastAsia="ja-JP"/>
             </w:rPr>
           </w:pPr>
-          <w:hyperlink w:anchor="_Toc385832257" w:history="1">
+          <w:hyperlink w:anchor="_Toc390172831" w:history="1">
             <w:r>
               <w:rPr>
                 <w:rStyle w:val="Hyperlink"/>
@@ -1588,7 +1574,7 @@
                 <w:noProof/>
                 <w:webHidden/>
               </w:rPr>
-              <w:instrText xml:space="preserve"> PAGEREF _Toc385832257 \h </w:instrText>
+              <w:instrText xml:space="preserve"> PAGEREF _Toc390172831 \h </w:instrText>
             </w:r>
             <w:r>
               <w:rPr>
@@ -1608,7 +1594,7 @@
                 <w:noProof/>
                 <w:webHidden/>
               </w:rPr>
-              <w:t>4</w:t>
+              <w:t>5</w:t>
             </w:r>
             <w:r>
               <w:rPr>
@@ -1622,17 +1608,13 @@
         <w:p>
           <w:pPr>
             <w:pStyle w:val="TOC1"/>
-            <w:tabs>
-              <w:tab w:val="clear" w:pos="9710"/>
-              <w:tab w:val="right" w:leader="dot" w:pos="10206"/>
-            </w:tabs>
             <w:rPr>
               <w:rFonts w:eastAsiaTheme="minorEastAsia"/>
               <w:b w:val="0"/>
               <w:lang w:eastAsia="ja-JP"/>
             </w:rPr>
           </w:pPr>
-          <w:hyperlink w:anchor="_Toc385832258" w:history="1">
+          <w:hyperlink w:anchor="_Toc390172832" w:history="1">
             <w:r>
               <w:rPr>
                 <w:rStyle w:val="Hyperlink"/>
@@ -1671,7 +1653,7 @@
               <w:rPr>
                 <w:webHidden/>
               </w:rPr>
-              <w:instrText xml:space="preserve"> PAGEREF _Toc385832258 \h </w:instrText>
+              <w:instrText xml:space="preserve"> PAGEREF _Toc390172832 \h </w:instrText>
             </w:r>
             <w:r>
               <w:rPr>
@@ -1688,7 +1670,7 @@
               <w:rPr>
                 <w:webHidden/>
               </w:rPr>
-              <w:t>4</w:t>
+              <w:t>5</w:t>
             </w:r>
             <w:r>
               <w:rPr>
@@ -1703,8 +1685,7 @@
             <w:pStyle w:val="TOC2"/>
             <w:tabs>
               <w:tab w:val="left" w:pos="660"/>
-              <w:tab w:val="right" w:leader="dot" w:pos="9639"/>
-              <w:tab w:val="right" w:leader="dot" w:pos="10245"/>
+              <w:tab w:val="right" w:leader="dot" w:pos="8931"/>
             </w:tabs>
             <w:rPr>
               <w:rFonts w:eastAsiaTheme="minorEastAsia"/>
@@ -1712,7 +1693,7 @@
               <w:lang w:eastAsia="ja-JP"/>
             </w:rPr>
           </w:pPr>
-          <w:hyperlink w:anchor="_Toc385832259" w:history="1">
+          <w:hyperlink w:anchor="_Toc390172833" w:history="1">
             <w:r>
               <w:rPr>
                 <w:rStyle w:val="Hyperlink"/>
@@ -1756,7 +1737,7 @@
                 <w:noProof/>
                 <w:webHidden/>
               </w:rPr>
-              <w:instrText xml:space="preserve"> PAGEREF _Toc385832259 \h </w:instrText>
+              <w:instrText xml:space="preserve"> PAGEREF _Toc390172833 \h </w:instrText>
             </w:r>
             <w:r>
               <w:rPr>
@@ -1776,7 +1757,7 @@
                 <w:noProof/>
                 <w:webHidden/>
               </w:rPr>
-              <w:t>4</w:t>
+              <w:t>5</w:t>
             </w:r>
             <w:r>
               <w:rPr>
@@ -1792,8 +1773,7 @@
             <w:pStyle w:val="TOC2"/>
             <w:tabs>
               <w:tab w:val="left" w:pos="660"/>
-              <w:tab w:val="right" w:leader="dot" w:pos="9639"/>
-              <w:tab w:val="right" w:leader="dot" w:pos="10245"/>
+              <w:tab w:val="right" w:leader="dot" w:pos="8931"/>
             </w:tabs>
             <w:rPr>
               <w:rFonts w:eastAsiaTheme="minorEastAsia"/>
@@ -1801,7 +1781,7 @@
               <w:lang w:eastAsia="ja-JP"/>
             </w:rPr>
           </w:pPr>
-          <w:hyperlink w:anchor="_Toc385832260" w:history="1">
+          <w:hyperlink w:anchor="_Toc390172834" w:history="1">
             <w:r>
               <w:rPr>
                 <w:rStyle w:val="Hyperlink"/>
@@ -1845,7 +1825,7 @@
                 <w:noProof/>
                 <w:webHidden/>
               </w:rPr>
-              <w:instrText xml:space="preserve"> PAGEREF _Toc385832260 \h </w:instrText>
+              <w:instrText xml:space="preserve"> PAGEREF _Toc390172834 \h </w:instrText>
             </w:r>
             <w:r>
               <w:rPr>
@@ -1865,7 +1845,7 @@
                 <w:noProof/>
                 <w:webHidden/>
               </w:rPr>
-              <w:t>5</w:t>
+              <w:t>6</w:t>
             </w:r>
             <w:r>
               <w:rPr>
@@ -1881,8 +1861,7 @@
             <w:pStyle w:val="TOC2"/>
             <w:tabs>
               <w:tab w:val="left" w:pos="660"/>
-              <w:tab w:val="right" w:leader="dot" w:pos="9639"/>
-              <w:tab w:val="right" w:leader="dot" w:pos="10245"/>
+              <w:tab w:val="right" w:leader="dot" w:pos="8931"/>
             </w:tabs>
             <w:rPr>
               <w:rFonts w:eastAsiaTheme="minorEastAsia"/>
@@ -1890,7 +1869,7 @@
               <w:lang w:eastAsia="ja-JP"/>
             </w:rPr>
           </w:pPr>
-          <w:hyperlink w:anchor="_Toc385832261" w:history="1">
+          <w:hyperlink w:anchor="_Toc390172835" w:history="1">
             <w:r>
               <w:rPr>
                 <w:rStyle w:val="Hyperlink"/>
@@ -1913,7 +1892,7 @@
                 <w:rFonts w:ascii="Times New Roman" w:hAnsi="Times New Roman" w:cs="Times New Roman"/>
                 <w:noProof/>
               </w:rPr>
-              <w:t>Thống kê kết quả</w:t>
+              <w:t>Mô tả ứng dụng</w:t>
             </w:r>
             <w:r>
               <w:rPr>
@@ -1934,7 +1913,7 @@
                 <w:noProof/>
                 <w:webHidden/>
               </w:rPr>
-              <w:instrText xml:space="preserve"> PAGEREF _Toc385832261 \h </w:instrText>
+              <w:instrText xml:space="preserve"> PAGEREF _Toc390172835 \h </w:instrText>
             </w:r>
             <w:r>
               <w:rPr>
@@ -1954,7 +1933,95 @@
                 <w:noProof/>
                 <w:webHidden/>
               </w:rPr>
-              <w:t>6</w:t>
+              <w:t>7</w:t>
+            </w:r>
+            <w:r>
+              <w:rPr>
+                <w:noProof/>
+                <w:webHidden/>
+              </w:rPr>
+              <w:fldChar w:fldCharType="end"/>
+            </w:r>
+          </w:hyperlink>
+        </w:p>
+        <w:p>
+          <w:pPr>
+            <w:pStyle w:val="TOC2"/>
+            <w:tabs>
+              <w:tab w:val="left" w:pos="660"/>
+              <w:tab w:val="right" w:leader="dot" w:pos="8931"/>
+            </w:tabs>
+            <w:rPr>
+              <w:rFonts w:eastAsiaTheme="minorEastAsia"/>
+              <w:noProof/>
+              <w:lang w:eastAsia="ja-JP"/>
+            </w:rPr>
+          </w:pPr>
+          <w:hyperlink w:anchor="_Toc390172836" w:history="1">
+            <w:r>
+              <w:rPr>
+                <w:rStyle w:val="Hyperlink"/>
+                <w:rFonts w:ascii="Times New Roman" w:hAnsi="Times New Roman" w:cs="Times New Roman"/>
+                <w:noProof/>
+              </w:rPr>
+              <w:t>4)</w:t>
+            </w:r>
+            <w:r>
+              <w:rPr>
+                <w:rFonts w:eastAsiaTheme="minorEastAsia"/>
+                <w:noProof/>
+                <w:lang w:eastAsia="ja-JP"/>
+              </w:rPr>
+              <w:tab/>
+            </w:r>
+            <w:r>
+              <w:rPr>
+                <w:rStyle w:val="Hyperlink"/>
+                <w:rFonts w:ascii="Times New Roman" w:hAnsi="Times New Roman" w:cs="Times New Roman"/>
+                <w:noProof/>
+              </w:rPr>
+              <w:t>Thống kê kết quả</w:t>
+            </w:r>
+            <w:r>
+              <w:rPr>
+                <w:noProof/>
+                <w:webHidden/>
+              </w:rPr>
+              <w:tab/>
+            </w:r>
+            <w:r>
+              <w:rPr>
+                <w:noProof/>
+                <w:webHidden/>
+              </w:rPr>
+              <w:fldChar w:fldCharType="begin"/>
+            </w:r>
+            <w:r>
+              <w:rPr>
+                <w:noProof/>
+                <w:webHidden/>
+              </w:rPr>
+              <w:instrText xml:space="preserve"> PAGEREF _Toc390172836 \h </w:instrText>
+            </w:r>
+            <w:r>
+              <w:rPr>
+                <w:noProof/>
+                <w:webHidden/>
+              </w:rPr>
+            </w:r>
+            <w:r>
+              <w:rPr>
+                <w:noProof/>
+                <w:webHidden/>
+              </w:rPr>
+              <w:fldChar w:fldCharType="separate"/>
+            </w:r>
+            <w:r>
+              <w:rPr>
+                <w:noProof/>
+                <w:webHidden/>
+              </w:rPr>
+              <w:t>7</w:t>
             </w:r>
             <w:r>
               <w:rPr>
@@ -1968,17 +2035,13 @@
         <w:p>
           <w:pPr>
             <w:pStyle w:val="TOC1"/>
-            <w:tabs>
-              <w:tab w:val="clear" w:pos="9710"/>
-              <w:tab w:val="right" w:leader="dot" w:pos="10206"/>
-            </w:tabs>
             <w:rPr>
               <w:rFonts w:eastAsiaTheme="minorEastAsia"/>
               <w:b w:val="0"/>
               <w:lang w:eastAsia="ja-JP"/>
             </w:rPr>
           </w:pPr>
-          <w:hyperlink w:anchor="_Toc385832262" w:history="1">
+          <w:hyperlink w:anchor="_Toc390172837" w:history="1">
             <w:r>
               <w:rPr>
                 <w:rStyle w:val="Hyperlink"/>
@@ -2017,7 +2080,7 @@
               <w:rPr>
                 <w:webHidden/>
               </w:rPr>
-              <w:instrText xml:space="preserve"> PAGEREF _Toc385832262 \h </w:instrText>
+              <w:instrText xml:space="preserve"> PAGEREF _Toc390172837 \h </w:instrText>
             </w:r>
             <w:r>
               <w:rPr>
@@ -2034,7 +2097,7 @@
               <w:rPr>
                 <w:webHidden/>
               </w:rPr>
-              <w:t>6</w:t>
+              <w:t>12</w:t>
             </w:r>
             <w:r>
               <w:rPr>
@@ -2084,6 +2147,8 @@
         </w:rPr>
         <w:br w:type="page"/>
       </w:r>
+      <w:bookmarkStart w:id="4" w:name="_GoBack"/>
+      <w:bookmarkEnd w:id="4"/>
     </w:p>
     <w:p>
       <w:pPr>
@@ -2101,8 +2166,8 @@
           <w:szCs w:val="32"/>
         </w:rPr>
       </w:pPr>
-      <w:bookmarkStart w:id="4" w:name="_Toc385832227"/>
-      <w:bookmarkStart w:id="5" w:name="_Toc385832253"/>
+      <w:bookmarkStart w:id="5" w:name="_Toc385832227"/>
+      <w:bookmarkStart w:id="6" w:name="_Toc390172827"/>
       <w:r>
         <w:rPr>
           <w:rFonts w:ascii="Times New Roman" w:hAnsi="Times New Roman" w:cs="Times New Roman"/>
@@ -2216,7 +2281,7 @@
         </w:rPr>
         <w:t xml:space="preserve">ng </w:t>
       </w:r>
-      <w:bookmarkEnd w:id="3"/>
+      <w:bookmarkEnd w:id="2"/>
       <w:r>
         <w:rPr>
           <w:rFonts w:ascii="Times New Roman" w:hAnsi="Times New Roman" w:cs="Times New Roman"/>
@@ -2225,8 +2290,8 @@
         </w:rPr>
         <w:t>tiếng nói</w:t>
       </w:r>
-      <w:bookmarkEnd w:id="4"/>
       <w:bookmarkEnd w:id="5"/>
+      <w:bookmarkEnd w:id="6"/>
     </w:p>
     <w:p>
       <w:pPr>
@@ -2653,6 +2718,7 @@
           <w:sz w:val="26"/>
           <w:szCs w:val="26"/>
         </w:rPr>
+        <w:lastRenderedPageBreak/>
         <w:t>Khó khăn cơ bản của nhận dạng tiếng nói đó là tiếng nói luôn biến thiên theo thời gian và có sự khác biệt lớn giữa tiếng nói của những người nói khác nhau, tốc độ nói, ngữ cảnh và môi trường âm học khác nhau</w:t>
       </w:r>
       <w:r>
@@ -2669,16 +2735,7 @@
           <w:sz w:val="26"/>
           <w:szCs w:val="26"/>
         </w:rPr>
-        <w:t xml:space="preserve">. Xác định những thông tin biến thiên nào của tiếng nói </w:t>
-      </w:r>
-      <w:r>
-        <w:rPr>
-          <w:rFonts w:ascii="Times New Roman" w:hAnsi="Times New Roman" w:cs="Times New Roman"/>
-          <w:sz w:val="26"/>
-          <w:szCs w:val="26"/>
-        </w:rPr>
-        <w:lastRenderedPageBreak/>
-        <w:t xml:space="preserve">là có ích và những thông tin nào là không có ích đối với nhận dạng tiếng nói là rất quan trọng. Đây là một nhiệm vụ rất khó khăn mà ngay cả với các kỹ thuật xác suất thống kê </w:t>
+        <w:t xml:space="preserve">. Xác định những thông tin biến thiên nào của tiếng nói là có ích và những thông tin nào là không có ích đối với nhận dạng tiếng nói là rất quan trọng. Đây là một nhiệm vụ rất khó khăn mà ngay cả với các kỹ thuật xác suất thống kê </w:t>
       </w:r>
       <w:r>
         <w:rPr>
@@ -2789,8 +2846,8 @@
           <w:szCs w:val="32"/>
         </w:rPr>
       </w:pPr>
-      <w:bookmarkStart w:id="6" w:name="_Toc385832228"/>
-      <w:bookmarkStart w:id="7" w:name="_Toc385832254"/>
+      <w:bookmarkStart w:id="7" w:name="_Toc385832228"/>
+      <w:bookmarkStart w:id="8" w:name="_Toc390172828"/>
       <w:r>
         <w:rPr>
           <w:rFonts w:ascii="Times New Roman" w:hAnsi="Times New Roman" w:cs="Times New Roman"/>
@@ -2799,8 +2856,8 @@
         </w:rPr>
         <w:t>Cơ sở lý thuyết</w:t>
       </w:r>
-      <w:bookmarkEnd w:id="6"/>
       <w:bookmarkEnd w:id="7"/>
+      <w:bookmarkEnd w:id="8"/>
     </w:p>
     <w:p>
       <w:pPr>
@@ -2817,8 +2874,8 @@
           <w:szCs w:val="26"/>
         </w:rPr>
       </w:pPr>
-      <w:bookmarkStart w:id="8" w:name="_Toc385832229"/>
-      <w:bookmarkStart w:id="9" w:name="_Toc385832255"/>
+      <w:bookmarkStart w:id="9" w:name="_Toc385832229"/>
+      <w:bookmarkStart w:id="10" w:name="_Toc390172829"/>
       <w:r>
         <w:rPr>
           <w:rFonts w:ascii="Times New Roman" w:hAnsi="Times New Roman" w:cs="Times New Roman"/>
@@ -2827,8 +2884,8 @@
         </w:rPr>
         <w:t>Trích chọn đặc trưng</w:t>
       </w:r>
-      <w:bookmarkEnd w:id="8"/>
       <w:bookmarkEnd w:id="9"/>
+      <w:bookmarkEnd w:id="10"/>
     </w:p>
     <w:p>
       <w:pPr>
@@ -3295,8 +3352,8 @@
           <w:szCs w:val="26"/>
         </w:rPr>
       </w:pPr>
-      <w:bookmarkStart w:id="10" w:name="_Toc385832230"/>
-      <w:bookmarkStart w:id="11" w:name="_Toc385832256"/>
+      <w:bookmarkStart w:id="11" w:name="_Toc385832230"/>
+      <w:bookmarkStart w:id="12" w:name="_Toc390172830"/>
       <w:r>
         <w:rPr>
           <w:rFonts w:ascii="Times New Roman" w:hAnsi="Times New Roman" w:cs="Times New Roman"/>
@@ -3305,8 +3362,8 @@
         </w:rPr>
         <w:t>Hàm Gauss</w:t>
       </w:r>
-      <w:bookmarkEnd w:id="10"/>
       <w:bookmarkEnd w:id="11"/>
+      <w:bookmarkEnd w:id="12"/>
     </w:p>
     <w:p>
       <w:pPr>
@@ -3617,8 +3674,8 @@
           <w:szCs w:val="26"/>
         </w:rPr>
       </w:pPr>
-      <w:bookmarkStart w:id="12" w:name="_Toc385832231"/>
-      <w:bookmarkStart w:id="13" w:name="_Toc385832257"/>
+      <w:bookmarkStart w:id="13" w:name="_Toc385832231"/>
+      <w:bookmarkStart w:id="14" w:name="_Toc390172831"/>
       <w:r>
         <w:rPr>
           <w:rFonts w:ascii="Times New Roman" w:hAnsi="Times New Roman" w:cs="Times New Roman"/>
@@ -3627,8 +3684,8 @@
         </w:rPr>
         <w:t>Gaussian mixture model</w:t>
       </w:r>
-      <w:bookmarkEnd w:id="12"/>
       <w:bookmarkEnd w:id="13"/>
+      <w:bookmarkEnd w:id="14"/>
     </w:p>
     <w:p>
       <w:pPr>
@@ -4504,8 +4561,8 @@
           <w:szCs w:val="32"/>
         </w:rPr>
       </w:pPr>
-      <w:bookmarkStart w:id="14" w:name="_Toc385832232"/>
-      <w:bookmarkStart w:id="15" w:name="_Toc385832258"/>
+      <w:bookmarkStart w:id="15" w:name="_Toc385832232"/>
+      <w:bookmarkStart w:id="16" w:name="_Toc390172832"/>
       <w:r>
         <w:rPr>
           <w:rFonts w:ascii="Times New Roman" w:hAnsi="Times New Roman" w:cs="Times New Roman"/>
@@ -4514,8 +4571,8 @@
         </w:rPr>
         <w:t>Thực nghiệm</w:t>
       </w:r>
-      <w:bookmarkEnd w:id="14"/>
       <w:bookmarkEnd w:id="15"/>
+      <w:bookmarkEnd w:id="16"/>
     </w:p>
     <w:p>
       <w:pPr>
@@ -4532,8 +4589,8 @@
           <w:szCs w:val="26"/>
         </w:rPr>
       </w:pPr>
-      <w:bookmarkStart w:id="16" w:name="_Toc385832233"/>
-      <w:bookmarkStart w:id="17" w:name="_Toc385832259"/>
+      <w:bookmarkStart w:id="17" w:name="_Toc385832233"/>
+      <w:bookmarkStart w:id="18" w:name="_Toc390172833"/>
       <w:r>
         <w:rPr>
           <w:rFonts w:ascii="Times New Roman" w:hAnsi="Times New Roman" w:cs="Times New Roman"/>
@@ -4542,8 +4599,8 @@
         </w:rPr>
         <w:t>Dữ liệu thực nghiệm</w:t>
       </w:r>
-      <w:bookmarkEnd w:id="16"/>
       <w:bookmarkEnd w:id="17"/>
+      <w:bookmarkEnd w:id="18"/>
     </w:p>
     <w:p>
       <w:pPr>
@@ -4561,6 +4618,7 @@
           <w:sz w:val="26"/>
           <w:szCs w:val="26"/>
         </w:rPr>
+        <w:lastRenderedPageBreak/>
         <w:t>Dữ liệu huấn luyện là 5 tập tin wav</w:t>
       </w:r>
       <w:r>
@@ -4628,7 +4686,6 @@
           <w:sz w:val="26"/>
           <w:szCs w:val="26"/>
         </w:rPr>
-        <w:lastRenderedPageBreak/>
         <w:t>Dữ liệu để kiểm thử là 25 tập tin</w:t>
       </w:r>
       <w:r>
@@ -4722,8 +4779,8 @@
           <w:szCs w:val="26"/>
         </w:rPr>
       </w:pPr>
-      <w:bookmarkStart w:id="18" w:name="_Toc385832234"/>
-      <w:bookmarkStart w:id="19" w:name="_Toc385832260"/>
+      <w:bookmarkStart w:id="19" w:name="_Toc385832234"/>
+      <w:bookmarkStart w:id="20" w:name="_Toc390172834"/>
       <w:r>
         <w:rPr>
           <w:rFonts w:ascii="Times New Roman" w:hAnsi="Times New Roman" w:cs="Times New Roman"/>
@@ -4732,8 +4789,8 @@
         </w:rPr>
         <w:t>Phương pháp thực hiện</w:t>
       </w:r>
-      <w:bookmarkEnd w:id="18"/>
       <w:bookmarkEnd w:id="19"/>
+      <w:bookmarkEnd w:id="20"/>
     </w:p>
     <w:p>
       <w:pPr>
@@ -5221,6 +5278,7 @@
           <w:sz w:val="26"/>
           <w:szCs w:val="26"/>
         </w:rPr>
+        <w:lastRenderedPageBreak/>
         <w:t xml:space="preserve">Dùng hàm </w:t>
       </w:r>
       <w:r>
@@ -5401,7 +5459,6 @@
           <w:sz w:val="26"/>
           <w:szCs w:val="26"/>
         </w:rPr>
-        <w:lastRenderedPageBreak/>
         <w:t>Bước 2: nhận dạng giọng nói</w:t>
       </w:r>
     </w:p>
@@ -5542,8 +5599,8 @@
           <w:szCs w:val="26"/>
         </w:rPr>
       </w:pPr>
-      <w:bookmarkStart w:id="20" w:name="_Toc385832235"/>
-      <w:bookmarkStart w:id="21" w:name="_Toc385832261"/>
+      <w:bookmarkStart w:id="21" w:name="_Toc385832235"/>
+      <w:bookmarkStart w:id="22" w:name="_Toc390172835"/>
       <w:r>
         <w:rPr>
           <w:rFonts w:ascii="Times New Roman" w:hAnsi="Times New Roman" w:cs="Times New Roman"/>
@@ -5552,6 +5609,7 @@
         </w:rPr>
         <w:t>Mô tả ứng dụng</w:t>
       </w:r>
+      <w:bookmarkEnd w:id="22"/>
     </w:p>
     <w:p>
       <w:pPr>
@@ -5754,6 +5812,7 @@
           <w:szCs w:val="26"/>
         </w:rPr>
       </w:pPr>
+      <w:bookmarkStart w:id="23" w:name="_Toc390172836"/>
       <w:r>
         <w:rPr>
           <w:rFonts w:ascii="Times New Roman" w:hAnsi="Times New Roman" w:cs="Times New Roman"/>
@@ -5762,8 +5821,8 @@
         </w:rPr>
         <w:t>Thống kê kết quả</w:t>
       </w:r>
-      <w:bookmarkEnd w:id="20"/>
       <w:bookmarkEnd w:id="21"/>
+      <w:bookmarkEnd w:id="23"/>
     </w:p>
     <w:p>
       <w:pPr>
@@ -5781,6 +5840,7 @@
           <w:sz w:val="26"/>
           <w:szCs w:val="26"/>
         </w:rPr>
+        <w:lastRenderedPageBreak/>
         <w:t>Kết quả thống kê gồm xác suất của từng tập tin mẫu</w:t>
       </w:r>
       <w:r>
@@ -6802,7 +6862,6 @@
                 <w:color w:val="000000"/>
                 <w:lang w:eastAsia="ja-JP"/>
               </w:rPr>
-              <w:lastRenderedPageBreak/>
               <w:t>SV0001_31</w:t>
             </w:r>
           </w:p>
@@ -13195,6 +13254,7 @@
                 <w:color w:val="000000"/>
                 <w:lang w:eastAsia="ja-JP"/>
               </w:rPr>
+              <w:lastRenderedPageBreak/>
               <w:t>SV0002_43</w:t>
             </w:r>
           </w:p>
@@ -15715,7 +15775,6 @@
                 <w:color w:val="000000"/>
                 <w:lang w:eastAsia="ja-JP"/>
               </w:rPr>
-              <w:lastRenderedPageBreak/>
               <w:t>SV0041_73</w:t>
             </w:r>
           </w:p>
@@ -23882,6 +23941,7 @@
                 <w:color w:val="000000"/>
                 <w:lang w:eastAsia="ja-JP"/>
               </w:rPr>
+              <w:lastRenderedPageBreak/>
               <w:t>SV0044_30</w:t>
             </w:r>
           </w:p>
@@ -25815,7 +25875,6 @@
           <w:noProof/>
           <w:lang w:eastAsia="ja-JP"/>
         </w:rPr>
-        <w:lastRenderedPageBreak/>
         <w:drawing>
           <wp:inline distT="0" distB="0" distL="0" distR="0" wp14:anchorId="00896EE6" wp14:editId="703FBB1C">
             <wp:extent cx="4572000" cy="2743200"/>
@@ -29776,6 +29835,7 @@
                 <w:color w:val="000000"/>
                 <w:lang w:eastAsia="ja-JP"/>
               </w:rPr>
+              <w:lastRenderedPageBreak/>
               <w:t>SV0007_25</w:t>
             </w:r>
           </w:p>
@@ -32838,7 +32898,6 @@
                 <w:color w:val="000000"/>
                 <w:lang w:eastAsia="ja-JP"/>
               </w:rPr>
-              <w:lastRenderedPageBreak/>
               <w:t>SV0044_33</w:t>
             </w:r>
           </w:p>
@@ -33858,26 +33917,8 @@
           <w:sz w:val="26"/>
           <w:szCs w:val="26"/>
         </w:rPr>
-        <w:t xml:space="preserve">Kết quả khi chưa cắt silence ở các file ở cả 2 phương pháp khá thấp, và tăng lên rất nhiều sau khi cắt silence. Tỷ lệ nhận dạng chính xác tăng 2.85 lần ở mô hình </w:t>
+        <w:t>Kết quả khi chưa cắt silence ở các file ở cả 2 phương pháp khá thấp, và tăng lên rất nhiều sau khi cắt silence. Tỷ lệ nhận dạng chính xác tăng 2.85 lần ở mô hình Gaussian.</w:t>
       </w:r>
-      <w:r>
-        <w:rPr>
-          <w:rFonts w:ascii="Times New Roman" w:hAnsi="Times New Roman" w:cs="Times New Roman"/>
-          <w:sz w:val="26"/>
-          <w:szCs w:val="26"/>
-        </w:rPr>
-        <w:t>Gaussian</w:t>
-      </w:r>
-      <w:r>
-        <w:rPr>
-          <w:rFonts w:ascii="Times New Roman" w:hAnsi="Times New Roman" w:cs="Times New Roman"/>
-          <w:sz w:val="26"/>
-          <w:szCs w:val="26"/>
-        </w:rPr>
-        <w:t>.</w:t>
-      </w:r>
-      <w:bookmarkStart w:id="22" w:name="_GoBack"/>
-      <w:bookmarkEnd w:id="22"/>
     </w:p>
     <w:p>
       <w:pPr>
@@ -33965,18 +34006,19 @@
           <w:szCs w:val="32"/>
         </w:rPr>
       </w:pPr>
-      <w:bookmarkStart w:id="23" w:name="_Toc385832236"/>
-      <w:bookmarkStart w:id="24" w:name="_Toc385832262"/>
+      <w:bookmarkStart w:id="24" w:name="_Toc385832236"/>
+      <w:bookmarkStart w:id="25" w:name="_Toc390172837"/>
       <w:r>
         <w:rPr>
           <w:rFonts w:ascii="Times New Roman" w:hAnsi="Times New Roman" w:cs="Times New Roman"/>
           <w:sz w:val="32"/>
           <w:szCs w:val="32"/>
         </w:rPr>
+        <w:lastRenderedPageBreak/>
         <w:t>Tài liệu tham khảo</w:t>
       </w:r>
-      <w:bookmarkEnd w:id="23"/>
       <w:bookmarkEnd w:id="24"/>
+      <w:bookmarkEnd w:id="25"/>
     </w:p>
     <w:p>
       <w:pPr>
@@ -34077,12 +34119,12 @@
     <w:sectPr>
       <w:footerReference w:type="default" r:id="rId21"/>
       <w:pgSz w:w="12240" w:h="15840"/>
-      <w:pgMar w:top="851" w:right="851" w:bottom="851" w:left="1134" w:header="720" w:footer="318" w:gutter="0"/>
-      <w:pgBorders w:display="firstPage" w:offsetFrom="page">
-        <w:top w:val="twistedLines1" w:sz="18" w:space="24" w:color="auto"/>
-        <w:left w:val="twistedLines1" w:sz="18" w:space="31" w:color="auto"/>
-        <w:bottom w:val="twistedLines1" w:sz="18" w:space="24" w:color="auto"/>
-        <w:right w:val="twistedLines1" w:sz="18" w:space="24" w:color="auto"/>
+      <w:pgMar w:top="1134" w:right="1134" w:bottom="1134" w:left="1701" w:header="720" w:footer="318" w:gutter="0"/>
+      <w:pgBorders w:display="firstPage">
+        <w:top w:val="twistedLines1" w:sz="18" w:space="1" w:color="auto"/>
+        <w:left w:val="twistedLines1" w:sz="18" w:space="4" w:color="auto"/>
+        <w:bottom w:val="twistedLines1" w:sz="18" w:space="1" w:color="auto"/>
+        <w:right w:val="twistedLines1" w:sz="18" w:space="4" w:color="auto"/>
       </w:pgBorders>
       <w:pgNumType w:start="0"/>
       <w:cols w:space="720"/>
@@ -34178,7 +34220,7 @@
             <w:sz w:val="20"/>
             <w:szCs w:val="20"/>
           </w:rPr>
-          <w:t>10</w:t>
+          <w:t>2</w:t>
         </w:r>
         <w:r>
           <w:rPr>
@@ -38393,11 +38435,11 @@
     <w:autoRedefine/>
     <w:uiPriority w:val="39"/>
     <w:unhideWhenUsed/>
-    <w:rsid w:val="006B792E"/>
+    <w:rsid w:val="00013B78"/>
     <w:pPr>
       <w:tabs>
         <w:tab w:val="left" w:pos="440"/>
-        <w:tab w:val="right" w:leader="dot" w:pos="9710"/>
+        <w:tab w:val="right" w:leader="dot" w:pos="9356"/>
       </w:tabs>
       <w:spacing w:after="100"/>
     </w:pPr>
@@ -38763,11 +38805,11 @@
         </c:dLbls>
         <c:gapWidth val="219"/>
         <c:overlap val="-27"/>
-        <c:axId val="270746432"/>
-        <c:axId val="270746824"/>
+        <c:axId val="188056520"/>
+        <c:axId val="331374104"/>
       </c:barChart>
       <c:catAx>
-        <c:axId val="270746432"/>
+        <c:axId val="188056520"/>
         <c:scaling>
           <c:orientation val="minMax"/>
         </c:scaling>
@@ -38810,7 +38852,7 @@
             <a:endParaRPr lang="en-US"/>
           </a:p>
         </c:txPr>
-        <c:crossAx val="270746824"/>
+        <c:crossAx val="331374104"/>
         <c:crosses val="autoZero"/>
         <c:auto val="1"/>
         <c:lblAlgn val="ctr"/>
@@ -38818,7 +38860,7 @@
         <c:noMultiLvlLbl val="0"/>
       </c:catAx>
       <c:valAx>
-        <c:axId val="270746824"/>
+        <c:axId val="331374104"/>
         <c:scaling>
           <c:orientation val="minMax"/>
         </c:scaling>
@@ -38869,7 +38911,7 @@
             <a:endParaRPr lang="en-US"/>
           </a:p>
         </c:txPr>
-        <c:crossAx val="270746432"/>
+        <c:crossAx val="188056520"/>
         <c:crosses val="autoZero"/>
         <c:crossBetween val="between"/>
       </c:valAx>
@@ -39077,11 +39119,11 @@
         </c:dLbls>
         <c:gapWidth val="219"/>
         <c:overlap val="-27"/>
-        <c:axId val="270747608"/>
-        <c:axId val="270748000"/>
+        <c:axId val="331375280"/>
+        <c:axId val="331375672"/>
       </c:barChart>
       <c:catAx>
-        <c:axId val="270747608"/>
+        <c:axId val="331375280"/>
         <c:scaling>
           <c:orientation val="minMax"/>
         </c:scaling>
@@ -39124,7 +39166,7 @@
             <a:endParaRPr lang="en-US"/>
           </a:p>
         </c:txPr>
-        <c:crossAx val="270748000"/>
+        <c:crossAx val="331375672"/>
         <c:crosses val="autoZero"/>
         <c:auto val="1"/>
         <c:lblAlgn val="ctr"/>
@@ -39132,7 +39174,7 @@
         <c:noMultiLvlLbl val="0"/>
       </c:catAx>
       <c:valAx>
-        <c:axId val="270748000"/>
+        <c:axId val="331375672"/>
         <c:scaling>
           <c:orientation val="minMax"/>
           <c:max val="1"/>
@@ -39185,7 +39227,7 @@
             <a:endParaRPr lang="en-US"/>
           </a:p>
         </c:txPr>
-        <c:crossAx val="270747608"/>
+        <c:crossAx val="331375280"/>
         <c:crosses val="autoZero"/>
         <c:crossBetween val="between"/>
       </c:valAx>
@@ -40606,7 +40648,7 @@
 </file>
 
 <file path=customXml/itemProps1.xml><?xml version="1.0" encoding="utf-8"?>
-<ds:datastoreItem xmlns:ds="http://schemas.openxmlformats.org/officeDocument/2006/customXml" ds:itemID="{569B1A95-5E35-4F7C-8A35-DC3301F72A71}">
+<ds:datastoreItem xmlns:ds="http://schemas.openxmlformats.org/officeDocument/2006/customXml" ds:itemID="{A10F5A90-7162-43F4-BE2A-C7541D81DFCA}">
   <ds:schemaRefs>
     <ds:schemaRef ds:uri="http://schemas.openxmlformats.org/officeDocument/2006/bibliography"/>
   </ds:schemaRefs>

</xml_diff>